<commit_message>
adding before meeting notes
</commit_message>
<xml_diff>
--- a/Compute.Documents/Meeting 5/Before Meeting Notes.docx
+++ b/Compute.Documents/Meeting 5/Before Meeting Notes.docx
@@ -135,7 +135,7 @@
         <w:rPr>
           <w:b/>
         </w:rPr>
-        <w:t>Meeting Number:  4</w:t>
+        <w:t>Meeting Number:  5</w:t>
       </w:r>
       <w:r>
         <w:tab/>
@@ -171,13 +171,13 @@
         <w:t xml:space="preserve"> </w:t>
       </w:r>
       <w:r>
-        <w:t>12</w:t>
-      </w:r>
-      <w:r>
-        <w:t>:00 31</w:t>
-      </w:r>
-      <w:r>
-        <w:t>/10</w:t>
+        <w:rPr>
+          <w:b/>
+        </w:rPr>
+        <w:t>9</w:t>
+      </w:r>
+      <w:r>
+        <w:t>:00 13/11</w:t>
       </w:r>
       <w:r>
         <w:t>/2016</w:t>
@@ -205,6 +205,7 @@
     </w:p>
     <w:p>
       <w:pPr>
+        <w:ind w:firstLine="0"/>
         <w:rPr>
           <w:b/>
           <w:sz w:val="24"/>
@@ -225,7 +226,7 @@
           <w:sz w:val="24"/>
           <w:szCs w:val="24"/>
         </w:rPr>
-        <w:t>Failed on debugging for now</w:t>
+        <w:t>Progressed with OpenCL bindings</w:t>
       </w:r>
     </w:p>
     <w:p>
@@ -241,7 +242,7 @@
           <w:sz w:val="24"/>
           <w:szCs w:val="24"/>
         </w:rPr>
-        <w:t>Got new opengl bindings</w:t>
+        <w:t>Progressed with OpenGL bindings</w:t>
       </w:r>
     </w:p>
     <w:p>
@@ -257,7 +258,7 @@
           <w:sz w:val="24"/>
           <w:szCs w:val="24"/>
         </w:rPr>
-        <w:t>Shader support</w:t>
+        <w:t>New OpenCL program with blur effect</w:t>
       </w:r>
     </w:p>
     <w:p>
@@ -273,7 +274,7 @@
           <w:sz w:val="24"/>
           <w:szCs w:val="24"/>
         </w:rPr>
-        <w:t>OpenCL C bindings now available</w:t>
+        <w:t>New OpenCL program with grayscale effect</w:t>
       </w:r>
     </w:p>
     <w:p>
@@ -289,20 +290,49 @@
           <w:sz w:val="24"/>
           <w:szCs w:val="24"/>
         </w:rPr>
-        <w:t>Basic OpenCL kernel program written</w:t>
+        <w:t>New OpenGL program with 3D geometry</w:t>
+      </w:r>
+    </w:p>
+    <w:p>
+      <w:pPr>
+        <w:pStyle w:val="ListParagraph"/>
+        <w:numPr>
+          <w:ilvl w:val="0"/>
+          <w:numId w:val="5"/>
+        </w:numPr>
+      </w:pPr>
+      <w:r>
+        <w:rPr>
+          <w:sz w:val="24"/>
+          <w:szCs w:val="24"/>
+        </w:rPr>
+        <w:t>New OpenGL program with textures</w:t>
+      </w:r>
+    </w:p>
+    <w:p>
+      <w:pPr>
+        <w:pStyle w:val="ListParagraph"/>
+        <w:numPr>
+          <w:ilvl w:val="0"/>
+          <w:numId w:val="5"/>
+        </w:numPr>
+      </w:pPr>
+      <w:r>
+        <w:rPr>
+          <w:sz w:val="24"/>
+          <w:szCs w:val="24"/>
+        </w:rPr>
+        <w:t>New OpenGL program with matrix multiplication</w:t>
       </w:r>
     </w:p>
     <w:p>
       <w:pPr>
         <w:ind w:firstLine="0"/>
       </w:pPr>
-    </w:p>
-    <w:p>
-      <w:pPr>
-        <w:rPr>
-          <w:b/>
-        </w:rPr>
-      </w:pPr>
+      <w:bookmarkStart w:id="0" w:name="_GoBack"/>
+      <w:bookmarkEnd w:id="0"/>
+    </w:p>
+    <w:p>
       <w:r>
         <w:rPr>
           <w:b/>
@@ -310,8 +340,6 @@
         <w:t>AGENDA FOR FORMAL MEETING</w:t>
       </w:r>
     </w:p>
-    <w:p/>
-    <w:p/>
     <w:p>
       <w:pPr>
         <w:pStyle w:val="ListParagraph"/>
@@ -333,7 +361,7 @@
         </w:numPr>
       </w:pPr>
       <w:r>
-        <w:t>Look at additional topics for the literature review</w:t>
+        <w:t xml:space="preserve">Set out the final weeks work for this trimester </w:t>
       </w:r>
     </w:p>
     <w:p>
@@ -345,7 +373,7 @@
         </w:numPr>
       </w:pPr>
       <w:r>
-        <w:t>Progress review for the trimester</w:t>
+        <w:t xml:space="preserve">Should I feel confident </w:t>
       </w:r>
     </w:p>
     <w:p>
@@ -357,10 +385,8 @@
         </w:numPr>
       </w:pPr>
       <w:r>
-        <w:t>Possible change to project specification</w:t>
-      </w:r>
-      <w:bookmarkStart w:id="0" w:name="_GoBack"/>
-      <w:bookmarkEnd w:id="0"/>
+        <w:t>Last tips before starting presentation</w:t>
+      </w:r>
     </w:p>
     <w:sectPr>
       <w:pgSz w:w="11906" w:h="16838"/>

</xml_diff>